<commit_message>
fixed the scree withd with meta tag and corrected some information errrors
</commit_message>
<xml_diff>
--- a/public/images/ADEYINKA GIWA-CV.docx
+++ b/public/images/ADEYINKA GIWA-CV.docx
@@ -122,6 +122,31 @@
       <w:r>
         <w:t xml:space="preserve">                                                                            </w:t>
       </w:r>
+      <w:r>
+        <w:t xml:space="preserve">                                                          </w:t>
+      </w:r>
+      <w:r>
+        <w:t xml:space="preserve">       </w:t>
+      </w:r>
+      <w:r>
+        <w:rPr>
+          <w:b/>
+          <w:sz w:val="28"/>
+          <w:szCs w:val="28"/>
+        </w:rPr>
+        <w:t>Portfolio</w:t>
+      </w:r>
+      <w:r>
+        <w:t xml:space="preserve">: </w:t>
+      </w:r>
+      <w:hyperlink r:id="rId6" w:history="1">
+        <w:r>
+          <w:rPr>
+            <w:rStyle w:val="Hyperlink"/>
+          </w:rPr>
+          <w:t>https://portfyinka.herokuapp.com/</w:t>
+        </w:r>
+      </w:hyperlink>
     </w:p>
     <w:p/>
     <w:p>
@@ -311,7 +336,7 @@
         </w:rPr>
         <w:t>Website (</w:t>
       </w:r>
-      <w:hyperlink r:id="rId6" w:history="1">
+      <w:hyperlink r:id="rId7" w:history="1">
         <w:r>
           <w:rPr>
             <w:rStyle w:val="Hyperlink"/>
@@ -544,6 +569,15 @@
       </w:r>
       <w:r>
         <w:rPr>
+          <w:b/>
+          <w:color w:val="343434" w:themeColor="background2" w:themeShade="40"/>
+          <w:sz w:val="28"/>
+          <w:szCs w:val="28"/>
+        </w:rPr>
+        <w:t>, Stripe</w:t>
+      </w:r>
+      <w:r>
+        <w:rPr>
           <w:color w:val="343434" w:themeColor="background2" w:themeShade="40"/>
           <w:sz w:val="28"/>
           <w:szCs w:val="28"/>
@@ -796,7 +830,7 @@
         </w:rPr>
         <w:t>App (</w:t>
       </w:r>
-      <w:hyperlink r:id="rId7" w:history="1">
+      <w:hyperlink r:id="rId8" w:history="1">
         <w:r>
           <w:rPr>
             <w:rStyle w:val="Hyperlink"/>
@@ -1007,7 +1041,7 @@
         </w:rPr>
         <w:t>Form (</w:t>
       </w:r>
-      <w:hyperlink r:id="rId8" w:history="1">
+      <w:hyperlink r:id="rId9" w:history="1">
         <w:r>
           <w:rPr>
             <w:rStyle w:val="Hyperlink"/>
@@ -1247,7 +1281,17 @@
           <w:szCs w:val="24"/>
           <w:lang w:eastAsia="en-GB"/>
         </w:rPr>
-        <w:t>Access to science BTEC from Bedford College. Achieved 3 Distinctions/</w:t>
+        <w:t>Access to science BTEC from Bedford C</w:t>
+      </w:r>
+      <w:r>
+        <w:rPr>
+          <w:rFonts w:ascii="Segoe UI" w:eastAsia="Times New Roman" w:hAnsi="Segoe UI" w:cs="Segoe UI"/>
+          <w:color w:val="262B33"/>
+          <w:sz w:val="24"/>
+          <w:szCs w:val="24"/>
+          <w:lang w:eastAsia="en-GB"/>
+        </w:rPr>
+        <w:t>ollege. Achieved 3 Distinctions(Maths, Biology, English)</w:t>
       </w:r>
     </w:p>
     <w:p>
@@ -1289,45 +1333,213 @@
         <w:spacing w:after="0" w:line="240" w:lineRule="auto"/>
         <w:rPr>
           <w:rFonts w:ascii="Segoe UI" w:eastAsia="Times New Roman" w:hAnsi="Segoe UI" w:cs="Segoe UI"/>
-          <w:b/>
-          <w:color w:val="262B33"/>
-          <w:sz w:val="24"/>
-          <w:szCs w:val="24"/>
-          <w:lang w:eastAsia="en-GB"/>
-        </w:rPr>
-      </w:pPr>
-      <w:r>
-        <w:rPr>
-          <w:rFonts w:ascii="Segoe UI" w:eastAsia="Times New Roman" w:hAnsi="Segoe UI" w:cs="Segoe UI"/>
-          <w:b/>
-          <w:color w:val="262B33"/>
-          <w:sz w:val="24"/>
-          <w:szCs w:val="24"/>
-          <w:lang w:eastAsia="en-GB"/>
-        </w:rPr>
-        <w:t xml:space="preserve">HTML/CSS, JavaScript/Node Js, </w:t>
-      </w:r>
-      <w:r>
-        <w:rPr>
-          <w:rFonts w:ascii="Segoe UI" w:eastAsia="Times New Roman" w:hAnsi="Segoe UI" w:cs="Segoe UI"/>
-          <w:b/>
-          <w:color w:val="262B33"/>
-          <w:sz w:val="24"/>
-          <w:szCs w:val="24"/>
-          <w:lang w:eastAsia="en-GB"/>
-        </w:rPr>
-        <w:t>React, Sass</w:t>
-      </w:r>
-      <w:r>
-        <w:rPr>
-          <w:rFonts w:ascii="Segoe UI" w:eastAsia="Times New Roman" w:hAnsi="Segoe UI" w:cs="Segoe UI"/>
-          <w:b/>
-          <w:color w:val="262B33"/>
-          <w:sz w:val="24"/>
-          <w:szCs w:val="24"/>
-          <w:lang w:eastAsia="en-GB"/>
-        </w:rPr>
-        <w:t>, Git/Git</w:t>
+          <w:color w:val="262B33"/>
+          <w:sz w:val="24"/>
+          <w:szCs w:val="24"/>
+          <w:lang w:eastAsia="en-GB"/>
+        </w:rPr>
+      </w:pPr>
+      <w:r>
+        <w:rPr>
+          <w:rFonts w:ascii="Segoe UI" w:eastAsia="Times New Roman" w:hAnsi="Segoe UI" w:cs="Segoe UI"/>
+          <w:color w:val="262B33"/>
+          <w:sz w:val="24"/>
+          <w:szCs w:val="24"/>
+          <w:lang w:eastAsia="en-GB"/>
+        </w:rPr>
+        <w:lastRenderedPageBreak/>
+        <w:t>Team-</w:t>
+      </w:r>
+      <w:proofErr w:type="spellStart"/>
+      <w:r>
+        <w:rPr>
+          <w:rFonts w:ascii="Segoe UI" w:eastAsia="Times New Roman" w:hAnsi="Segoe UI" w:cs="Segoe UI"/>
+          <w:color w:val="262B33"/>
+          <w:sz w:val="24"/>
+          <w:szCs w:val="24"/>
+          <w:lang w:eastAsia="en-GB"/>
+        </w:rPr>
+        <w:t>Treehouse</w:t>
+      </w:r>
+      <w:proofErr w:type="spellEnd"/>
+      <w:r>
+        <w:rPr>
+          <w:rFonts w:ascii="Segoe UI" w:eastAsia="Times New Roman" w:hAnsi="Segoe UI" w:cs="Segoe UI"/>
+          <w:color w:val="262B33"/>
+          <w:sz w:val="24"/>
+          <w:szCs w:val="24"/>
+          <w:lang w:eastAsia="en-GB"/>
+        </w:rPr>
+        <w:t xml:space="preserve"> PHP Tech Degree.</w:t>
+      </w:r>
+    </w:p>
+    <w:p>
+      <w:pPr>
+        <w:pStyle w:val="ListParagraph"/>
+        <w:numPr>
+          <w:ilvl w:val="0"/>
+          <w:numId w:val="2"/>
+        </w:numPr>
+        <w:shd w:val="clear" w:color="auto" w:fill="F2F5FA"/>
+        <w:spacing w:after="0" w:line="240" w:lineRule="auto"/>
+        <w:rPr>
+          <w:rFonts w:ascii="Segoe UI" w:eastAsia="Times New Roman" w:hAnsi="Segoe UI" w:cs="Segoe UI"/>
+          <w:b/>
+          <w:color w:val="262B33"/>
+          <w:sz w:val="24"/>
+          <w:szCs w:val="24"/>
+          <w:lang w:eastAsia="en-GB"/>
+        </w:rPr>
+      </w:pPr>
+      <w:r>
+        <w:rPr>
+          <w:rFonts w:ascii="Segoe UI" w:eastAsia="Times New Roman" w:hAnsi="Segoe UI" w:cs="Segoe UI"/>
+          <w:b/>
+          <w:color w:val="262B33"/>
+          <w:sz w:val="24"/>
+          <w:szCs w:val="24"/>
+          <w:lang w:eastAsia="en-GB"/>
+        </w:rPr>
+        <w:t>HTML/CSS,</w:t>
+      </w:r>
+      <w:r>
+        <w:rPr>
+          <w:rFonts w:ascii="Segoe UI" w:eastAsia="Times New Roman" w:hAnsi="Segoe UI" w:cs="Segoe UI"/>
+          <w:b/>
+          <w:color w:val="262B33"/>
+          <w:sz w:val="24"/>
+          <w:szCs w:val="24"/>
+          <w:lang w:eastAsia="en-GB"/>
+        </w:rPr>
+        <w:t xml:space="preserve"> </w:t>
+      </w:r>
+      <w:r>
+        <w:rPr>
+          <w:rFonts w:ascii="Segoe UI" w:eastAsia="Times New Roman" w:hAnsi="Segoe UI" w:cs="Segoe UI"/>
+          <w:b/>
+          <w:color w:val="262B33"/>
+          <w:sz w:val="24"/>
+          <w:szCs w:val="24"/>
+          <w:lang w:eastAsia="en-GB"/>
+        </w:rPr>
+        <w:t>Sass</w:t>
+      </w:r>
+      <w:r>
+        <w:rPr>
+          <w:rFonts w:ascii="Segoe UI" w:eastAsia="Times New Roman" w:hAnsi="Segoe UI" w:cs="Segoe UI"/>
+          <w:b/>
+          <w:color w:val="262B33"/>
+          <w:sz w:val="24"/>
+          <w:szCs w:val="24"/>
+          <w:lang w:eastAsia="en-GB"/>
+        </w:rPr>
+        <w:t>, JavaScript/Node Js.</w:t>
+      </w:r>
+    </w:p>
+    <w:p>
+      <w:pPr>
+        <w:pStyle w:val="ListParagraph"/>
+        <w:numPr>
+          <w:ilvl w:val="0"/>
+          <w:numId w:val="2"/>
+        </w:numPr>
+        <w:shd w:val="clear" w:color="auto" w:fill="F2F5FA"/>
+        <w:spacing w:after="0" w:line="240" w:lineRule="auto"/>
+        <w:rPr>
+          <w:rFonts w:ascii="Segoe UI" w:eastAsia="Times New Roman" w:hAnsi="Segoe UI" w:cs="Segoe UI"/>
+          <w:b/>
+          <w:color w:val="262B33"/>
+          <w:sz w:val="24"/>
+          <w:szCs w:val="24"/>
+          <w:lang w:eastAsia="en-GB"/>
+        </w:rPr>
+      </w:pPr>
+      <w:r>
+        <w:rPr>
+          <w:rFonts w:ascii="Segoe UI" w:eastAsia="Times New Roman" w:hAnsi="Segoe UI" w:cs="Segoe UI"/>
+          <w:b/>
+          <w:color w:val="262B33"/>
+          <w:sz w:val="24"/>
+          <w:szCs w:val="24"/>
+          <w:lang w:eastAsia="en-GB"/>
+        </w:rPr>
+        <w:t xml:space="preserve"> </w:t>
+      </w:r>
+      <w:r>
+        <w:rPr>
+          <w:rFonts w:ascii="Segoe UI" w:eastAsia="Times New Roman" w:hAnsi="Segoe UI" w:cs="Segoe UI"/>
+          <w:b/>
+          <w:color w:val="262B33"/>
+          <w:sz w:val="24"/>
+          <w:szCs w:val="24"/>
+          <w:lang w:eastAsia="en-GB"/>
+        </w:rPr>
+        <w:t>React</w:t>
+      </w:r>
+      <w:r>
+        <w:rPr>
+          <w:rFonts w:ascii="Segoe UI" w:eastAsia="Times New Roman" w:hAnsi="Segoe UI" w:cs="Segoe UI"/>
+          <w:b/>
+          <w:color w:val="262B33"/>
+          <w:sz w:val="24"/>
+          <w:szCs w:val="24"/>
+          <w:lang w:eastAsia="en-GB"/>
+        </w:rPr>
+        <w:t>/</w:t>
+      </w:r>
+      <w:proofErr w:type="spellStart"/>
+      <w:r>
+        <w:rPr>
+          <w:rFonts w:ascii="Segoe UI" w:eastAsia="Times New Roman" w:hAnsi="Segoe UI" w:cs="Segoe UI"/>
+          <w:b/>
+          <w:color w:val="262B33"/>
+          <w:sz w:val="24"/>
+          <w:szCs w:val="24"/>
+          <w:lang w:eastAsia="en-GB"/>
+        </w:rPr>
+        <w:t>Redux</w:t>
+      </w:r>
+      <w:proofErr w:type="spellEnd"/>
+      <w:r>
+        <w:rPr>
+          <w:rFonts w:ascii="Segoe UI" w:eastAsia="Times New Roman" w:hAnsi="Segoe UI" w:cs="Segoe UI"/>
+          <w:b/>
+          <w:color w:val="262B33"/>
+          <w:sz w:val="24"/>
+          <w:szCs w:val="24"/>
+          <w:lang w:eastAsia="en-GB"/>
+        </w:rPr>
+        <w:t>.</w:t>
+      </w:r>
+    </w:p>
+    <w:p>
+      <w:pPr>
+        <w:pStyle w:val="ListParagraph"/>
+        <w:numPr>
+          <w:ilvl w:val="0"/>
+          <w:numId w:val="2"/>
+        </w:numPr>
+        <w:shd w:val="clear" w:color="auto" w:fill="F2F5FA"/>
+        <w:spacing w:after="0" w:line="240" w:lineRule="auto"/>
+        <w:rPr>
+          <w:rFonts w:ascii="Segoe UI" w:eastAsia="Times New Roman" w:hAnsi="Segoe UI" w:cs="Segoe UI"/>
+          <w:b/>
+          <w:color w:val="262B33"/>
+          <w:sz w:val="24"/>
+          <w:szCs w:val="24"/>
+          <w:lang w:eastAsia="en-GB"/>
+        </w:rPr>
+      </w:pPr>
+      <w:r>
+        <w:rPr>
+          <w:rFonts w:ascii="Segoe UI" w:eastAsia="Times New Roman" w:hAnsi="Segoe UI" w:cs="Segoe UI"/>
+          <w:b/>
+          <w:color w:val="262B33"/>
+          <w:sz w:val="24"/>
+          <w:szCs w:val="24"/>
+          <w:lang w:eastAsia="en-GB"/>
+        </w:rPr>
+        <w:t xml:space="preserve"> Git/Git</w:t>
       </w:r>
       <w:r>
         <w:rPr>
@@ -1349,7 +1561,59 @@
           <w:szCs w:val="24"/>
           <w:lang w:eastAsia="en-GB"/>
         </w:rPr>
-        <w:t xml:space="preserve">Hub, </w:t>
+        <w:t>Hub.</w:t>
+      </w:r>
+    </w:p>
+    <w:p>
+      <w:pPr>
+        <w:pStyle w:val="ListParagraph"/>
+        <w:numPr>
+          <w:ilvl w:val="0"/>
+          <w:numId w:val="2"/>
+        </w:numPr>
+        <w:shd w:val="clear" w:color="auto" w:fill="F2F5FA"/>
+        <w:spacing w:after="0" w:line="240" w:lineRule="auto"/>
+        <w:rPr>
+          <w:rFonts w:ascii="Segoe UI" w:eastAsia="Times New Roman" w:hAnsi="Segoe UI" w:cs="Segoe UI"/>
+          <w:b/>
+          <w:color w:val="262B33"/>
+          <w:sz w:val="24"/>
+          <w:szCs w:val="24"/>
+          <w:lang w:eastAsia="en-GB"/>
+        </w:rPr>
+      </w:pPr>
+      <w:r>
+        <w:rPr>
+          <w:rFonts w:ascii="Segoe UI" w:eastAsia="Times New Roman" w:hAnsi="Segoe UI" w:cs="Segoe UI"/>
+          <w:b/>
+          <w:color w:val="262B33"/>
+          <w:sz w:val="24"/>
+          <w:szCs w:val="24"/>
+          <w:lang w:eastAsia="en-GB"/>
+        </w:rPr>
+        <w:t xml:space="preserve"> </w:t>
+      </w:r>
+      <w:r>
+        <w:rPr>
+          <w:rFonts w:ascii="Segoe UI" w:eastAsia="Times New Roman" w:hAnsi="Segoe UI" w:cs="Segoe UI"/>
+          <w:b/>
+          <w:color w:val="262B33"/>
+          <w:sz w:val="24"/>
+          <w:szCs w:val="24"/>
+          <w:lang w:eastAsia="en-GB"/>
+        </w:rPr>
+        <w:t>PHP</w:t>
+      </w:r>
+      <w:r>
+        <w:rPr>
+          <w:rFonts w:ascii="Segoe UI" w:eastAsia="Times New Roman" w:hAnsi="Segoe UI" w:cs="Segoe UI"/>
+          <w:b/>
+          <w:color w:val="262B33"/>
+          <w:sz w:val="24"/>
+          <w:szCs w:val="24"/>
+          <w:lang w:eastAsia="en-GB"/>
+        </w:rPr>
+        <w:t>/</w:t>
       </w:r>
       <w:proofErr w:type="spellStart"/>
       <w:r>
@@ -1361,7 +1625,7 @@
           <w:szCs w:val="24"/>
           <w:lang w:eastAsia="en-GB"/>
         </w:rPr>
-        <w:t>RegEX</w:t>
+        <w:t>Laravel</w:t>
       </w:r>
       <w:proofErr w:type="spellEnd"/>
       <w:r>
@@ -1373,7 +1637,91 @@
           <w:szCs w:val="24"/>
           <w:lang w:eastAsia="en-GB"/>
         </w:rPr>
-        <w:t>, Databases.</w:t>
+        <w:t>.</w:t>
+      </w:r>
+    </w:p>
+    <w:p>
+      <w:pPr>
+        <w:pStyle w:val="ListParagraph"/>
+        <w:numPr>
+          <w:ilvl w:val="0"/>
+          <w:numId w:val="2"/>
+        </w:numPr>
+        <w:shd w:val="clear" w:color="auto" w:fill="F2F5FA"/>
+        <w:spacing w:after="0" w:line="240" w:lineRule="auto"/>
+        <w:rPr>
+          <w:rFonts w:ascii="Segoe UI" w:eastAsia="Times New Roman" w:hAnsi="Segoe UI" w:cs="Segoe UI"/>
+          <w:b/>
+          <w:color w:val="262B33"/>
+          <w:sz w:val="24"/>
+          <w:szCs w:val="24"/>
+          <w:lang w:eastAsia="en-GB"/>
+        </w:rPr>
+      </w:pPr>
+      <w:r>
+        <w:rPr>
+          <w:rFonts w:ascii="Segoe UI" w:eastAsia="Times New Roman" w:hAnsi="Segoe UI" w:cs="Segoe UI"/>
+          <w:b/>
+          <w:color w:val="262B33"/>
+          <w:sz w:val="24"/>
+          <w:szCs w:val="24"/>
+          <w:lang w:eastAsia="en-GB"/>
+        </w:rPr>
+        <w:t xml:space="preserve">Regular </w:t>
+      </w:r>
+      <w:proofErr w:type="spellStart"/>
+      <w:r>
+        <w:rPr>
+          <w:rFonts w:ascii="Segoe UI" w:eastAsia="Times New Roman" w:hAnsi="Segoe UI" w:cs="Segoe UI"/>
+          <w:b/>
+          <w:color w:val="262B33"/>
+          <w:sz w:val="24"/>
+          <w:szCs w:val="24"/>
+          <w:lang w:eastAsia="en-GB"/>
+        </w:rPr>
+        <w:t>Epressions</w:t>
+      </w:r>
+      <w:proofErr w:type="spellEnd"/>
+      <w:r>
+        <w:rPr>
+          <w:rFonts w:ascii="Segoe UI" w:eastAsia="Times New Roman" w:hAnsi="Segoe UI" w:cs="Segoe UI"/>
+          <w:b/>
+          <w:color w:val="262B33"/>
+          <w:sz w:val="24"/>
+          <w:szCs w:val="24"/>
+          <w:lang w:eastAsia="en-GB"/>
+        </w:rPr>
+        <w:t>.</w:t>
+      </w:r>
+    </w:p>
+    <w:p>
+      <w:pPr>
+        <w:pStyle w:val="ListParagraph"/>
+        <w:numPr>
+          <w:ilvl w:val="0"/>
+          <w:numId w:val="2"/>
+        </w:numPr>
+        <w:shd w:val="clear" w:color="auto" w:fill="F2F5FA"/>
+        <w:spacing w:after="0" w:line="240" w:lineRule="auto"/>
+        <w:rPr>
+          <w:rFonts w:ascii="Segoe UI" w:eastAsia="Times New Roman" w:hAnsi="Segoe UI" w:cs="Segoe UI"/>
+          <w:b/>
+          <w:color w:val="262B33"/>
+          <w:sz w:val="24"/>
+          <w:szCs w:val="24"/>
+          <w:lang w:eastAsia="en-GB"/>
+        </w:rPr>
+      </w:pPr>
+      <w:r>
+        <w:rPr>
+          <w:rFonts w:ascii="Segoe UI" w:eastAsia="Times New Roman" w:hAnsi="Segoe UI" w:cs="Segoe UI"/>
+          <w:b/>
+          <w:color w:val="262B33"/>
+          <w:sz w:val="24"/>
+          <w:szCs w:val="24"/>
+          <w:lang w:eastAsia="en-GB"/>
+        </w:rPr>
+        <w:t xml:space="preserve"> Databases.</w:t>
       </w:r>
     </w:p>
     <w:p>

</xml_diff>

<commit_message>
removed trasition from  mobile
</commit_message>
<xml_diff>
--- a/public/images/ADEYINKA GIWA-CV.docx
+++ b/public/images/ADEYINKA GIWA-CV.docx
@@ -308,6 +308,440 @@
           <w:szCs w:val="36"/>
         </w:rPr>
       </w:pPr>
+      <w:r>
+        <w:rPr>
+          <w:b/>
+          <w:color w:val="343434" w:themeColor="background2" w:themeShade="40"/>
+          <w:sz w:val="52"/>
+          <w:szCs w:val="52"/>
+        </w:rPr>
+        <w:t>-</w:t>
+      </w:r>
+      <w:r>
+        <w:rPr>
+          <w:b/>
+          <w:color w:val="343434" w:themeColor="background2" w:themeShade="40"/>
+          <w:sz w:val="36"/>
+          <w:szCs w:val="36"/>
+        </w:rPr>
+        <w:t xml:space="preserve">Events Planning </w:t>
+      </w:r>
+      <w:proofErr w:type="gramStart"/>
+      <w:r>
+        <w:rPr>
+          <w:b/>
+          <w:color w:val="343434" w:themeColor="background2" w:themeShade="40"/>
+          <w:sz w:val="36"/>
+          <w:szCs w:val="36"/>
+        </w:rPr>
+        <w:t>Website(</w:t>
+      </w:r>
+      <w:proofErr w:type="gramEnd"/>
+      <w:r>
+        <w:rPr>
+          <w:color w:val="343434" w:themeColor="background2" w:themeShade="40"/>
+        </w:rPr>
+        <w:fldChar w:fldCharType="begin"/>
+      </w:r>
+      <w:r>
+        <w:rPr>
+          <w:color w:val="343434" w:themeColor="background2" w:themeShade="40"/>
+        </w:rPr>
+        <w:instrText xml:space="preserve"> HYPERLINK "https://koaevents.com" </w:instrText>
+      </w:r>
+      <w:r>
+        <w:rPr>
+          <w:color w:val="343434" w:themeColor="background2" w:themeShade="40"/>
+        </w:rPr>
+        <w:fldChar w:fldCharType="separate"/>
+      </w:r>
+      <w:r>
+        <w:rPr>
+          <w:rStyle w:val="Hyperlink"/>
+        </w:rPr>
+        <w:t>https://k</w:t>
+      </w:r>
+      <w:r>
+        <w:rPr>
+          <w:rStyle w:val="Hyperlink"/>
+        </w:rPr>
+        <w:t>o</w:t>
+      </w:r>
+      <w:r>
+        <w:rPr>
+          <w:rStyle w:val="Hyperlink"/>
+        </w:rPr>
+        <w:t>a</w:t>
+      </w:r>
+      <w:r>
+        <w:rPr>
+          <w:rStyle w:val="Hyperlink"/>
+        </w:rPr>
+        <w:t>events.com</w:t>
+      </w:r>
+      <w:r>
+        <w:rPr>
+          <w:color w:val="343434" w:themeColor="background2" w:themeShade="40"/>
+        </w:rPr>
+        <w:fldChar w:fldCharType="end"/>
+      </w:r>
+      <w:r>
+        <w:rPr>
+          <w:b/>
+          <w:color w:val="343434" w:themeColor="background2" w:themeShade="40"/>
+          <w:sz w:val="36"/>
+          <w:szCs w:val="36"/>
+        </w:rPr>
+        <w:t>).</w:t>
+      </w:r>
+    </w:p>
+    <w:p>
+      <w:pPr>
+        <w:spacing w:after="0"/>
+        <w:rPr>
+          <w:b/>
+          <w:color w:val="343434" w:themeColor="background2" w:themeShade="40"/>
+          <w:sz w:val="28"/>
+          <w:szCs w:val="28"/>
+        </w:rPr>
+      </w:pPr>
+      <w:r>
+        <w:rPr>
+          <w:color w:val="343434" w:themeColor="background2" w:themeShade="40"/>
+          <w:sz w:val="28"/>
+          <w:szCs w:val="28"/>
+        </w:rPr>
+        <w:t xml:space="preserve">This is a website that </w:t>
+      </w:r>
+      <w:proofErr w:type="spellStart"/>
+      <w:r>
+        <w:rPr>
+          <w:color w:val="343434" w:themeColor="background2" w:themeShade="40"/>
+          <w:sz w:val="28"/>
+          <w:szCs w:val="28"/>
+        </w:rPr>
+        <w:t>i</w:t>
+      </w:r>
+      <w:proofErr w:type="spellEnd"/>
+      <w:r>
+        <w:rPr>
+          <w:color w:val="343434" w:themeColor="background2" w:themeShade="40"/>
+          <w:sz w:val="28"/>
+          <w:szCs w:val="28"/>
+        </w:rPr>
+        <w:t xml:space="preserve"> created for an events planning company. It allows clients to book and it automatically sends email </w:t>
+      </w:r>
+      <w:r>
+        <w:rPr>
+          <w:color w:val="343434" w:themeColor="background2" w:themeShade="40"/>
+          <w:sz w:val="28"/>
+          <w:szCs w:val="28"/>
+        </w:rPr>
+        <w:t xml:space="preserve">to the company staff </w:t>
+      </w:r>
+      <w:r>
+        <w:rPr>
+          <w:color w:val="343434" w:themeColor="background2" w:themeShade="40"/>
+          <w:sz w:val="28"/>
+          <w:szCs w:val="28"/>
+        </w:rPr>
+        <w:t>as well as other features</w:t>
+      </w:r>
+      <w:r>
+        <w:rPr>
+          <w:color w:val="343434" w:themeColor="background2" w:themeShade="40"/>
+          <w:sz w:val="28"/>
+          <w:szCs w:val="28"/>
+        </w:rPr>
+        <w:t xml:space="preserve">. This site is currently live .Built with: </w:t>
+      </w:r>
+      <w:r>
+        <w:rPr>
+          <w:b/>
+          <w:color w:val="343434" w:themeColor="background2" w:themeShade="40"/>
+          <w:sz w:val="28"/>
+          <w:szCs w:val="28"/>
+        </w:rPr>
+        <w:t xml:space="preserve">HTML, CSS, SCSS, </w:t>
+      </w:r>
+      <w:proofErr w:type="spellStart"/>
+      <w:r>
+        <w:rPr>
+          <w:b/>
+          <w:color w:val="343434" w:themeColor="background2" w:themeShade="40"/>
+          <w:sz w:val="28"/>
+          <w:szCs w:val="28"/>
+        </w:rPr>
+        <w:t>Javascript</w:t>
+      </w:r>
+      <w:proofErr w:type="spellEnd"/>
+      <w:r>
+        <w:rPr>
+          <w:b/>
+          <w:color w:val="343434" w:themeColor="background2" w:themeShade="40"/>
+          <w:sz w:val="28"/>
+          <w:szCs w:val="28"/>
+        </w:rPr>
+        <w:t xml:space="preserve">, </w:t>
+      </w:r>
+      <w:proofErr w:type="spellStart"/>
+      <w:r>
+        <w:rPr>
+          <w:b/>
+          <w:color w:val="343434" w:themeColor="background2" w:themeShade="40"/>
+          <w:sz w:val="28"/>
+          <w:szCs w:val="28"/>
+        </w:rPr>
+        <w:t>NodeJs</w:t>
+      </w:r>
+      <w:proofErr w:type="spellEnd"/>
+      <w:r>
+        <w:rPr>
+          <w:b/>
+          <w:color w:val="343434" w:themeColor="background2" w:themeShade="40"/>
+          <w:sz w:val="28"/>
+          <w:szCs w:val="28"/>
+        </w:rPr>
+        <w:t xml:space="preserve"> and SQL.</w:t>
+      </w:r>
+    </w:p>
+    <w:p>
+      <w:pPr>
+        <w:spacing w:after="0"/>
+        <w:rPr>
+          <w:b/>
+          <w:color w:val="343434" w:themeColor="background2" w:themeShade="40"/>
+          <w:sz w:val="28"/>
+          <w:szCs w:val="28"/>
+        </w:rPr>
+      </w:pPr>
+    </w:p>
+    <w:p>
+      <w:pPr>
+        <w:spacing w:after="0"/>
+        <w:rPr>
+          <w:b/>
+          <w:color w:val="343434" w:themeColor="background2" w:themeShade="40"/>
+          <w:sz w:val="36"/>
+          <w:szCs w:val="36"/>
+        </w:rPr>
+      </w:pPr>
+      <w:r>
+        <w:rPr>
+          <w:b/>
+          <w:color w:val="343434" w:themeColor="background2" w:themeShade="40"/>
+          <w:sz w:val="52"/>
+          <w:szCs w:val="52"/>
+        </w:rPr>
+        <w:t>-</w:t>
+      </w:r>
+      <w:proofErr w:type="spellStart"/>
+      <w:r>
+        <w:rPr>
+          <w:b/>
+          <w:color w:val="343434" w:themeColor="background2" w:themeShade="40"/>
+          <w:sz w:val="36"/>
+          <w:szCs w:val="36"/>
+        </w:rPr>
+        <w:t>Laravel</w:t>
+      </w:r>
+      <w:proofErr w:type="spellEnd"/>
+      <w:r>
+        <w:rPr>
+          <w:b/>
+          <w:color w:val="343434" w:themeColor="background2" w:themeShade="40"/>
+          <w:sz w:val="36"/>
+          <w:szCs w:val="36"/>
+        </w:rPr>
+        <w:t xml:space="preserve"> Pet-Shop </w:t>
+      </w:r>
+      <w:proofErr w:type="gramStart"/>
+      <w:r>
+        <w:rPr>
+          <w:b/>
+          <w:color w:val="343434" w:themeColor="background2" w:themeShade="40"/>
+          <w:sz w:val="36"/>
+          <w:szCs w:val="36"/>
+        </w:rPr>
+        <w:t>Website(</w:t>
+      </w:r>
+      <w:proofErr w:type="gramEnd"/>
+      <w:r>
+        <w:rPr>
+          <w:color w:val="343434" w:themeColor="background2" w:themeShade="40"/>
+        </w:rPr>
+        <w:t>https://yinklaraapp.herokuapp.com/dogs</w:t>
+      </w:r>
+      <w:r>
+        <w:rPr>
+          <w:b/>
+          <w:color w:val="343434" w:themeColor="background2" w:themeShade="40"/>
+          <w:sz w:val="36"/>
+          <w:szCs w:val="36"/>
+        </w:rPr>
+        <w:t>).</w:t>
+      </w:r>
+    </w:p>
+    <w:p>
+      <w:pPr>
+        <w:spacing w:after="0"/>
+        <w:rPr>
+          <w:b/>
+          <w:color w:val="343434" w:themeColor="background2" w:themeShade="40"/>
+          <w:sz w:val="28"/>
+          <w:szCs w:val="28"/>
+        </w:rPr>
+      </w:pPr>
+      <w:r>
+        <w:rPr>
+          <w:color w:val="343434" w:themeColor="background2" w:themeShade="40"/>
+          <w:sz w:val="28"/>
+          <w:szCs w:val="28"/>
+        </w:rPr>
+        <w:t xml:space="preserve">This is </w:t>
+      </w:r>
+      <w:r>
+        <w:rPr>
+          <w:color w:val="343434" w:themeColor="background2" w:themeShade="40"/>
+          <w:sz w:val="28"/>
+          <w:szCs w:val="28"/>
+        </w:rPr>
+        <w:t xml:space="preserve">a website that </w:t>
+      </w:r>
+      <w:proofErr w:type="spellStart"/>
+      <w:r>
+        <w:rPr>
+          <w:color w:val="343434" w:themeColor="background2" w:themeShade="40"/>
+          <w:sz w:val="28"/>
+          <w:szCs w:val="28"/>
+        </w:rPr>
+        <w:t>i</w:t>
+      </w:r>
+      <w:proofErr w:type="spellEnd"/>
+      <w:r>
+        <w:rPr>
+          <w:color w:val="343434" w:themeColor="background2" w:themeShade="40"/>
+          <w:sz w:val="28"/>
+          <w:szCs w:val="28"/>
+        </w:rPr>
+        <w:t xml:space="preserve"> created for a fictional pet </w:t>
+      </w:r>
+      <w:proofErr w:type="gramStart"/>
+      <w:r>
+        <w:rPr>
+          <w:color w:val="343434" w:themeColor="background2" w:themeShade="40"/>
+          <w:sz w:val="28"/>
+          <w:szCs w:val="28"/>
+        </w:rPr>
+        <w:t>shop .</w:t>
+      </w:r>
+      <w:proofErr w:type="gramEnd"/>
+      <w:r>
+        <w:rPr>
+          <w:color w:val="343434" w:themeColor="background2" w:themeShade="40"/>
+          <w:sz w:val="28"/>
+          <w:szCs w:val="28"/>
+        </w:rPr>
+        <w:t xml:space="preserve">  This site is currently live .Built with: </w:t>
+      </w:r>
+      <w:r>
+        <w:rPr>
+          <w:b/>
+          <w:color w:val="343434" w:themeColor="background2" w:themeShade="40"/>
+          <w:sz w:val="28"/>
+          <w:szCs w:val="28"/>
+        </w:rPr>
+        <w:t xml:space="preserve">HTML, CSS, </w:t>
+      </w:r>
+      <w:r>
+        <w:rPr>
+          <w:b/>
+          <w:color w:val="343434" w:themeColor="background2" w:themeShade="40"/>
+          <w:sz w:val="28"/>
+          <w:szCs w:val="28"/>
+        </w:rPr>
+        <w:t>PHP</w:t>
+      </w:r>
+      <w:r>
+        <w:rPr>
+          <w:b/>
+          <w:color w:val="343434" w:themeColor="background2" w:themeShade="40"/>
+          <w:sz w:val="28"/>
+          <w:szCs w:val="28"/>
+        </w:rPr>
+        <w:t xml:space="preserve">, </w:t>
+      </w:r>
+      <w:proofErr w:type="spellStart"/>
+      <w:r>
+        <w:rPr>
+          <w:b/>
+          <w:color w:val="343434" w:themeColor="background2" w:themeShade="40"/>
+          <w:sz w:val="28"/>
+          <w:szCs w:val="28"/>
+        </w:rPr>
+        <w:t>Laravel</w:t>
+      </w:r>
+      <w:proofErr w:type="spellEnd"/>
+      <w:r>
+        <w:rPr>
+          <w:b/>
+          <w:color w:val="343434" w:themeColor="background2" w:themeShade="40"/>
+          <w:sz w:val="28"/>
+          <w:szCs w:val="28"/>
+        </w:rPr>
+        <w:t xml:space="preserve">, </w:t>
+      </w:r>
+      <w:proofErr w:type="gramStart"/>
+      <w:r>
+        <w:rPr>
+          <w:b/>
+          <w:color w:val="343434" w:themeColor="background2" w:themeShade="40"/>
+          <w:sz w:val="28"/>
+          <w:szCs w:val="28"/>
+        </w:rPr>
+        <w:t>SQL</w:t>
+      </w:r>
+      <w:proofErr w:type="gramEnd"/>
+      <w:r>
+        <w:rPr>
+          <w:b/>
+          <w:color w:val="343434" w:themeColor="background2" w:themeShade="40"/>
+          <w:sz w:val="28"/>
+          <w:szCs w:val="28"/>
+        </w:rPr>
+        <w:t>.</w:t>
+      </w:r>
+    </w:p>
+    <w:p>
+      <w:pPr>
+        <w:spacing w:after="0"/>
+        <w:rPr>
+          <w:color w:val="343434" w:themeColor="background2" w:themeShade="40"/>
+          <w:sz w:val="28"/>
+          <w:szCs w:val="28"/>
+        </w:rPr>
+      </w:pPr>
+    </w:p>
+    <w:p>
+      <w:pPr>
+        <w:spacing w:after="0"/>
+        <w:rPr>
+          <w:color w:val="343434" w:themeColor="background2" w:themeShade="40"/>
+          <w:sz w:val="28"/>
+          <w:szCs w:val="28"/>
+        </w:rPr>
+      </w:pPr>
+    </w:p>
+    <w:p>
+      <w:pPr>
+        <w:spacing w:after="0"/>
+        <w:rPr>
+          <w:b/>
+          <w:color w:val="343434" w:themeColor="background2" w:themeShade="40"/>
+          <w:sz w:val="36"/>
+          <w:szCs w:val="36"/>
+        </w:rPr>
+      </w:pPr>
       <w:proofErr w:type="gramStart"/>
       <w:r>
         <w:rPr>
@@ -801,6 +1235,28 @@
         </w:rPr>
         <w:t>.</w:t>
       </w:r>
+    </w:p>
+    <w:p>
+      <w:pPr>
+        <w:spacing w:after="0"/>
+        <w:rPr>
+          <w:b/>
+          <w:color w:val="343434" w:themeColor="background2" w:themeShade="40"/>
+          <w:sz w:val="36"/>
+          <w:szCs w:val="36"/>
+        </w:rPr>
+      </w:pPr>
+    </w:p>
+    <w:p>
+      <w:pPr>
+        <w:spacing w:after="0"/>
+        <w:rPr>
+          <w:b/>
+          <w:color w:val="343434" w:themeColor="background2" w:themeShade="40"/>
+          <w:sz w:val="36"/>
+          <w:szCs w:val="36"/>
+        </w:rPr>
+      </w:pPr>
     </w:p>
     <w:p>
       <w:pPr>
@@ -1237,6 +1693,16 @@
     </w:p>
     <w:p>
       <w:pPr>
+        <w:rPr>
+          <w:b/>
+          <w:color w:val="343434" w:themeColor="background2" w:themeShade="40"/>
+          <w:sz w:val="28"/>
+          <w:szCs w:val="28"/>
+        </w:rPr>
+      </w:pPr>
+    </w:p>
+    <w:p>
+      <w:pPr>
         <w:spacing w:after="0"/>
         <w:jc w:val="center"/>
         <w:rPr>
@@ -1347,7 +1813,6 @@
           <w:szCs w:val="24"/>
           <w:lang w:eastAsia="en-GB"/>
         </w:rPr>
-        <w:lastRenderedPageBreak/>
         <w:t>Team-</w:t>
       </w:r>
       <w:proofErr w:type="spellStart"/>
@@ -1722,6 +2187,36 @@
           <w:lang w:eastAsia="en-GB"/>
         </w:rPr>
         <w:t xml:space="preserve"> Databases.</w:t>
+      </w:r>
+    </w:p>
+    <w:p>
+      <w:pPr>
+        <w:pStyle w:val="ListParagraph"/>
+        <w:numPr>
+          <w:ilvl w:val="0"/>
+          <w:numId w:val="2"/>
+        </w:numPr>
+        <w:shd w:val="clear" w:color="auto" w:fill="F2F5FA"/>
+        <w:spacing w:after="0" w:line="240" w:lineRule="auto"/>
+        <w:rPr>
+          <w:rFonts w:ascii="Segoe UI" w:eastAsia="Times New Roman" w:hAnsi="Segoe UI" w:cs="Segoe UI"/>
+          <w:b/>
+          <w:color w:val="262B33"/>
+          <w:sz w:val="24"/>
+          <w:szCs w:val="24"/>
+          <w:lang w:eastAsia="en-GB"/>
+        </w:rPr>
+      </w:pPr>
+      <w:r>
+        <w:rPr>
+          <w:rFonts w:ascii="Segoe UI" w:eastAsia="Times New Roman" w:hAnsi="Segoe UI" w:cs="Segoe UI"/>
+          <w:b/>
+          <w:color w:val="262B33"/>
+          <w:sz w:val="24"/>
+          <w:szCs w:val="24"/>
+          <w:lang w:eastAsia="en-GB"/>
+        </w:rPr>
+        <w:t>Python</w:t>
       </w:r>
     </w:p>
     <w:p>
@@ -2362,6 +2857,18 @@
     <w:rsid w:val="00DA4096"/>
     <w:rPr>
       <w:color w:val="0000FF"/>
+      <w:u w:val="single"/>
+    </w:rPr>
+  </w:style>
+  <w:style w:type="character" w:styleId="FollowedHyperlink">
+    <w:name w:val="FollowedHyperlink"/>
+    <w:basedOn w:val="DefaultParagraphFont"/>
+    <w:uiPriority w:val="99"/>
+    <w:semiHidden/>
+    <w:unhideWhenUsed/>
+    <w:rsid w:val="000C3310"/>
+    <w:rPr>
+      <w:color w:val="FF79C2" w:themeColor="followedHyperlink"/>
       <w:u w:val="single"/>
     </w:rPr>
   </w:style>

</xml_diff>

<commit_message>
fixed link to portfolio in cv
</commit_message>
<xml_diff>
--- a/public/images/ADEYINKA GIWA-CV.docx
+++ b/public/images/ADEYINKA GIWA-CV.docx
@@ -123,10 +123,10 @@
         <w:t xml:space="preserve">                                                                            </w:t>
       </w:r>
       <w:r>
-        <w:t xml:space="preserve">                                                          </w:t>
-      </w:r>
-      <w:r>
-        <w:t xml:space="preserve">       </w:t>
+        <w:t xml:space="preserve">                          </w:t>
+      </w:r>
+      <w:r>
+        <w:t xml:space="preserve">                              </w:t>
       </w:r>
       <w:r>
         <w:rPr>
@@ -139,14 +139,9 @@
       <w:r>
         <w:t xml:space="preserve">: </w:t>
       </w:r>
-      <w:hyperlink r:id="rId6" w:history="1">
-        <w:r>
-          <w:rPr>
-            <w:rStyle w:val="Hyperlink"/>
-          </w:rPr>
-          <w:t>https://portfyinka.herokuapp.com/</w:t>
-        </w:r>
-      </w:hyperlink>
+      <w:r>
+        <w:t>https://portfolio-yinka.herokuapp.com/</w:t>
+      </w:r>
     </w:p>
     <w:p/>
     <w:p>
@@ -359,25 +354,7 @@
         <w:rPr>
           <w:rStyle w:val="Hyperlink"/>
         </w:rPr>
-        <w:t>https://k</w:t>
-      </w:r>
-      <w:r>
-        <w:rPr>
-          <w:rStyle w:val="Hyperlink"/>
-        </w:rPr>
-        <w:t>o</w:t>
-      </w:r>
-      <w:r>
-        <w:rPr>
-          <w:rStyle w:val="Hyperlink"/>
-        </w:rPr>
-        <w:t>a</w:t>
-      </w:r>
-      <w:r>
-        <w:rPr>
-          <w:rStyle w:val="Hyperlink"/>
-        </w:rPr>
-        <w:t>events.com</w:t>
+        <w:t>https://koaevents.com</w:t>
       </w:r>
       <w:r>
         <w:rPr>
@@ -770,7 +747,7 @@
         </w:rPr>
         <w:t>Website (</w:t>
       </w:r>
-      <w:hyperlink r:id="rId7" w:history="1">
+      <w:hyperlink r:id="rId6" w:history="1">
         <w:r>
           <w:rPr>
             <w:rStyle w:val="Hyperlink"/>
@@ -1286,7 +1263,7 @@
         </w:rPr>
         <w:t>App (</w:t>
       </w:r>
-      <w:hyperlink r:id="rId8" w:history="1">
+      <w:hyperlink r:id="rId7" w:history="1">
         <w:r>
           <w:rPr>
             <w:rStyle w:val="Hyperlink"/>
@@ -1497,7 +1474,7 @@
         </w:rPr>
         <w:t>Form (</w:t>
       </w:r>
-      <w:hyperlink r:id="rId9" w:history="1">
+      <w:hyperlink r:id="rId8" w:history="1">
         <w:r>
           <w:rPr>
             <w:rStyle w:val="Hyperlink"/>

</xml_diff>